<commit_message>
acta de Sistema entregado
acta de sitema entregado
</commit_message>
<xml_diff>
--- a/LINKTEK-SISTEMA_LEGAL-Acta_Sistema_Entregado.docx
+++ b/LINKTEK-SISTEMA_LEGAL-Acta_Sistema_Entregado.docx
@@ -241,17 +241,7 @@
                 <w:sz w:val="36"/>
                 <w:lang w:val="es-MX"/>
               </w:rPr>
-              <w:t>ACTA DE ENTREGA DEL SISTEMA</w:t>
-            </w:r>
-            <w:r>
-              <w:rPr>
-                <w:rFonts w:ascii="Univers (PCL6)" w:hAnsi="Univers (PCL6)"/>
-                <w:b/>
-                <w:bCs/>
-                <w:sz w:val="36"/>
-                <w:lang w:val="es-MX"/>
-              </w:rPr>
-              <w:t xml:space="preserve"> </w:t>
+              <w:t xml:space="preserve">ACTA DE ENTREGA DEL SISTEMA </w:t>
             </w:r>
           </w:p>
           <w:p>
@@ -355,12 +345,12 @@
     <w:tbl>
       <w:tblPr>
         <w:tblStyle w:val="Tablaconcuadrculaclara"/>
-        <w:tblW w:w="9495" w:type="dxa"/>
+        <w:tblW w:w="5000" w:type="pct"/>
         <w:tblLook w:val="04A0" w:firstRow="1" w:lastRow="0" w:firstColumn="1" w:lastColumn="0" w:noHBand="0" w:noVBand="1"/>
       </w:tblPr>
       <w:tblGrid>
-        <w:gridCol w:w="4049"/>
-        <w:gridCol w:w="5446"/>
+        <w:gridCol w:w="4721"/>
+        <w:gridCol w:w="4005"/>
       </w:tblGrid>
       <w:tr>
         <w:trPr>
@@ -368,7 +358,7 @@
         </w:trPr>
         <w:tc>
           <w:tcPr>
-            <w:tcW w:w="0" w:type="auto"/>
+            <w:tcW w:w="5000" w:type="pct"/>
             <w:gridSpan w:val="2"/>
             <w:noWrap/>
             <w:hideMark/>
@@ -381,21 +371,151 @@
               <w:spacing w:before="36" w:after="36"/>
               <w:jc w:val="center"/>
               <w:rPr>
-                <w:rFonts w:ascii="Arial Narrow" w:hAnsi="Arial Narrow" w:cs="Arial"/>
+                <w:rFonts w:ascii="Arial" w:hAnsi="Arial" w:cs="Arial"/>
                 <w:b/>
-                <w:sz w:val="22"/>
+                <w:sz w:val="20"/>
+                <w:szCs w:val="18"/>
               </w:rPr>
             </w:pPr>
             <w:bookmarkStart w:id="1" w:name="table01"/>
             <w:bookmarkEnd w:id="1"/>
             <w:r>
               <w:rPr>
-                <w:rFonts w:ascii="Arial Narrow" w:hAnsi="Arial Narrow" w:cs="Arial"/>
+                <w:rFonts w:ascii="Arial" w:hAnsi="Arial" w:cs="Arial"/>
                 <w:b/>
-                <w:sz w:val="22"/>
-              </w:rPr>
-              <w:t>Título del Proyecto  </w:t>
-            </w:r>
+                <w:sz w:val="20"/>
+                <w:szCs w:val="18"/>
+              </w:rPr>
+              <w:t>Título del Proyecto</w:t>
+            </w:r>
+            <w:r>
+              <w:rPr>
+                <w:rFonts w:ascii="Arial" w:hAnsi="Arial" w:cs="Arial"/>
+                <w:b/>
+                <w:sz w:val="20"/>
+                <w:szCs w:val="18"/>
+              </w:rPr>
+              <w:t xml:space="preserve">: </w:t>
+            </w:r>
+          </w:p>
+          <w:p>
+            <w:pPr>
+              <w:tabs>
+                <w:tab w:val="left" w:pos="567"/>
+              </w:tabs>
+              <w:spacing w:before="36" w:after="36"/>
+              <w:jc w:val="center"/>
+              <w:rPr>
+                <w:rFonts w:ascii="Arial" w:hAnsi="Arial" w:cs="Arial"/>
+                <w:b/>
+                <w:sz w:val="20"/>
+                <w:szCs w:val="18"/>
+              </w:rPr>
+            </w:pPr>
+            <w:r>
+              <w:rPr>
+                <w:rFonts w:ascii="Arial" w:hAnsi="Arial" w:cs="Arial"/>
+                <w:b/>
+                <w:sz w:val="20"/>
+                <w:szCs w:val="18"/>
+              </w:rPr>
+              <w:t>DESARROLLO DE UNA APLICACION MOVIL</w:t>
+            </w:r>
+          </w:p>
+          <w:p>
+            <w:pPr>
+              <w:tabs>
+                <w:tab w:val="left" w:pos="567"/>
+              </w:tabs>
+              <w:spacing w:before="36" w:after="36"/>
+              <w:jc w:val="center"/>
+              <w:rPr>
+                <w:rFonts w:ascii="Arial" w:hAnsi="Arial" w:cs="Arial"/>
+                <w:b/>
+                <w:sz w:val="20"/>
+                <w:szCs w:val="18"/>
+              </w:rPr>
+            </w:pPr>
+            <w:r>
+              <w:rPr>
+                <w:rFonts w:ascii="Arial" w:hAnsi="Arial" w:cs="Arial"/>
+                <w:b/>
+                <w:sz w:val="20"/>
+                <w:szCs w:val="18"/>
+              </w:rPr>
+              <w:t>DE SEGUIMIENTO DE DOCUMENTOS ADMINISTRATIVOS PARA</w:t>
+            </w:r>
+            <w:r>
+              <w:rPr>
+                <w:rFonts w:ascii="Arial" w:hAnsi="Arial" w:cs="Arial"/>
+                <w:b/>
+                <w:sz w:val="20"/>
+                <w:szCs w:val="18"/>
+              </w:rPr>
+              <w:t xml:space="preserve"> </w:t>
+            </w:r>
+          </w:p>
+          <w:p>
+            <w:pPr>
+              <w:tabs>
+                <w:tab w:val="left" w:pos="567"/>
+              </w:tabs>
+              <w:spacing w:before="36" w:after="36"/>
+              <w:jc w:val="center"/>
+              <w:rPr>
+                <w:rFonts w:ascii="Arial" w:hAnsi="Arial" w:cs="Arial"/>
+                <w:b/>
+                <w:sz w:val="20"/>
+                <w:szCs w:val="18"/>
+              </w:rPr>
+            </w:pPr>
+            <w:r>
+              <w:rPr>
+                <w:rFonts w:ascii="Arial" w:hAnsi="Arial" w:cs="Arial"/>
+                <w:b/>
+                <w:sz w:val="20"/>
+                <w:szCs w:val="18"/>
+              </w:rPr>
+              <w:t xml:space="preserve">EL </w:t>
+            </w:r>
+            <w:r>
+              <w:rPr>
+                <w:rFonts w:ascii="Arial" w:hAnsi="Arial" w:cs="Arial"/>
+                <w:b/>
+                <w:sz w:val="20"/>
+                <w:szCs w:val="18"/>
+              </w:rPr>
+              <w:t>“</w:t>
+            </w:r>
+            <w:r>
+              <w:rPr>
+                <w:rFonts w:ascii="Arial" w:hAnsi="Arial" w:cs="Arial"/>
+                <w:b/>
+                <w:sz w:val="20"/>
+                <w:szCs w:val="18"/>
+              </w:rPr>
+              <w:t>SISTEMA DE TRAMITE DOCUMENTARIO</w:t>
+            </w:r>
+            <w:r>
+              <w:rPr>
+                <w:rFonts w:ascii="Arial" w:hAnsi="Arial" w:cs="Arial"/>
+                <w:b/>
+                <w:sz w:val="20"/>
+                <w:szCs w:val="18"/>
+              </w:rPr>
+              <w:t xml:space="preserve"> </w:t>
+            </w:r>
+            <w:proofErr w:type="gramStart"/>
+            <w:r>
+              <w:rPr>
+                <w:rFonts w:ascii="Arial" w:hAnsi="Arial" w:cs="Arial"/>
+                <w:b/>
+                <w:sz w:val="20"/>
+                <w:szCs w:val="18"/>
+              </w:rPr>
+              <w:t>LEGAL“</w:t>
+            </w:r>
+            <w:proofErr w:type="gramEnd"/>
           </w:p>
         </w:tc>
       </w:tr>
@@ -405,7 +525,7 @@
         </w:trPr>
         <w:tc>
           <w:tcPr>
-            <w:tcW w:w="0" w:type="auto"/>
+            <w:tcW w:w="5000" w:type="pct"/>
             <w:gridSpan w:val="2"/>
             <w:hideMark/>
           </w:tcPr>
@@ -417,18 +537,20 @@
               <w:spacing w:before="36" w:after="36"/>
               <w:jc w:val="center"/>
               <w:rPr>
-                <w:rFonts w:ascii="Arial Narrow" w:hAnsi="Arial Narrow" w:cs="Arial"/>
+                <w:rFonts w:ascii="Arial" w:hAnsi="Arial" w:cs="Arial"/>
                 <w:b/>
-                <w:sz w:val="22"/>
+                <w:sz w:val="20"/>
+                <w:szCs w:val="18"/>
               </w:rPr>
             </w:pPr>
             <w:r>
               <w:rPr>
-                <w:rFonts w:ascii="Arial Narrow" w:hAnsi="Arial Narrow" w:cs="Arial"/>
+                <w:rFonts w:ascii="Arial" w:hAnsi="Arial" w:cs="Arial"/>
                 <w:b/>
-                <w:sz w:val="22"/>
-              </w:rPr>
-              <w:t>Objetivos Finales del Proyecto</w:t>
+                <w:sz w:val="20"/>
+                <w:szCs w:val="18"/>
+              </w:rPr>
+              <w:t>Objetivo del Proyecto</w:t>
             </w:r>
           </w:p>
           <w:p>
@@ -437,41 +559,117 @@
                 <w:tab w:val="left" w:pos="567"/>
               </w:tabs>
               <w:spacing w:before="36" w:after="36"/>
-              <w:jc w:val="center"/>
-              <w:rPr>
-                <w:rFonts w:ascii="Arial Narrow" w:hAnsi="Arial Narrow" w:cs="Arial"/>
-                <w:sz w:val="22"/>
+              <w:rPr>
+                <w:rFonts w:ascii="Arial" w:hAnsi="Arial" w:cs="Arial"/>
+                <w:sz w:val="20"/>
+                <w:szCs w:val="18"/>
               </w:rPr>
             </w:pPr>
             <w:r>
               <w:rPr>
-                <w:rFonts w:ascii="Arial Narrow" w:hAnsi="Arial Narrow" w:cs="Arial"/>
-                <w:sz w:val="22"/>
-              </w:rPr>
-              <w:t xml:space="preserve">Con el paso del tiempo los objetivos iniciales del proyecto pudieron cambiar, por lo </w:t>
-            </w:r>
-            <w:r>
-              <w:rPr>
-                <w:rFonts w:ascii="Arial Narrow" w:hAnsi="Arial Narrow" w:cs="Arial"/>
-                <w:sz w:val="22"/>
-              </w:rPr>
-              <w:t>que se</w:t>
-            </w:r>
-            <w:r>
-              <w:rPr>
-                <w:rFonts w:ascii="Arial Narrow" w:hAnsi="Arial Narrow" w:cs="Arial"/>
-                <w:sz w:val="22"/>
-              </w:rPr>
-              <w:t xml:space="preserve"> requiere presentarlos en forma actualizada. </w:t>
-            </w:r>
-            <w:r>
-              <w:rPr>
-                <w:rFonts w:ascii="Arial Narrow" w:hAnsi="Arial Narrow" w:cs="Arial"/>
-                <w:sz w:val="22"/>
-              </w:rPr>
-              <w:br/>
-              <w:t> </w:t>
-            </w:r>
+                <w:rFonts w:ascii="Arial" w:hAnsi="Arial" w:cs="Arial"/>
+                <w:sz w:val="20"/>
+                <w:szCs w:val="18"/>
+              </w:rPr>
+              <w:t>Aplicación móvil de seguimiento de documentos administrativos</w:t>
+            </w:r>
+            <w:r>
+              <w:rPr>
+                <w:rFonts w:ascii="Arial" w:hAnsi="Arial" w:cs="Arial"/>
+                <w:sz w:val="20"/>
+                <w:szCs w:val="18"/>
+              </w:rPr>
+              <w:t xml:space="preserve"> para </w:t>
+            </w:r>
+            <w:r>
+              <w:rPr>
+                <w:rFonts w:ascii="Arial" w:hAnsi="Arial" w:cs="Arial"/>
+                <w:sz w:val="20"/>
+                <w:szCs w:val="18"/>
+              </w:rPr>
+              <w:t>La Corporación PJ</w:t>
+            </w:r>
+            <w:r>
+              <w:rPr>
+                <w:rFonts w:ascii="Arial" w:hAnsi="Arial" w:cs="Arial"/>
+                <w:sz w:val="20"/>
+                <w:szCs w:val="18"/>
+              </w:rPr>
+              <w:t>.</w:t>
+            </w:r>
+          </w:p>
+          <w:p>
+            <w:pPr>
+              <w:tabs>
+                <w:tab w:val="left" w:pos="567"/>
+              </w:tabs>
+              <w:spacing w:before="36" w:after="36"/>
+              <w:rPr>
+                <w:rFonts w:ascii="Arial" w:hAnsi="Arial" w:cs="Arial"/>
+                <w:sz w:val="20"/>
+                <w:szCs w:val="18"/>
+              </w:rPr>
+            </w:pPr>
+            <w:r>
+              <w:rPr>
+                <w:rFonts w:ascii="Arial" w:hAnsi="Arial" w:cs="Arial"/>
+                <w:sz w:val="20"/>
+                <w:szCs w:val="18"/>
+              </w:rPr>
+              <w:t xml:space="preserve">Administrar contratos de forma rápida y sencilla. </w:t>
+            </w:r>
+          </w:p>
+          <w:p>
+            <w:pPr>
+              <w:tabs>
+                <w:tab w:val="left" w:pos="567"/>
+              </w:tabs>
+              <w:spacing w:before="36" w:after="36"/>
+              <w:rPr>
+                <w:rFonts w:ascii="Arial" w:hAnsi="Arial" w:cs="Arial"/>
+                <w:sz w:val="20"/>
+                <w:szCs w:val="18"/>
+              </w:rPr>
+            </w:pPr>
+            <w:proofErr w:type="spellStart"/>
+            <w:r>
+              <w:rPr>
+                <w:rFonts w:ascii="Arial" w:hAnsi="Arial" w:cs="Arial"/>
+                <w:sz w:val="20"/>
+                <w:szCs w:val="18"/>
+              </w:rPr>
+              <w:t xml:space="preserve">Almacenar </w:t>
+            </w:r>
+            <w:proofErr w:type="spellEnd"/>
+            <w:r>
+              <w:rPr>
+                <w:rFonts w:ascii="Arial" w:hAnsi="Arial" w:cs="Arial"/>
+                <w:sz w:val="20"/>
+                <w:szCs w:val="18"/>
+              </w:rPr>
+              <w:t>información relevante y los documentos relacionados en el administrador de archivos por contrato</w:t>
+            </w:r>
+            <w:r>
+              <w:rPr>
+                <w:rFonts w:ascii="Arial" w:hAnsi="Arial" w:cs="Arial"/>
+                <w:sz w:val="20"/>
+                <w:szCs w:val="18"/>
+              </w:rPr>
+              <w:t>.</w:t>
+            </w:r>
+          </w:p>
+          <w:p>
+            <w:pPr>
+              <w:tabs>
+                <w:tab w:val="left" w:pos="567"/>
+              </w:tabs>
+              <w:spacing w:before="36" w:after="36"/>
+              <w:rPr>
+                <w:rFonts w:ascii="Arial" w:hAnsi="Arial" w:cs="Arial"/>
+                <w:sz w:val="20"/>
+                <w:szCs w:val="18"/>
+              </w:rPr>
+            </w:pPr>
           </w:p>
         </w:tc>
       </w:tr>
@@ -481,7 +679,7 @@
         </w:trPr>
         <w:tc>
           <w:tcPr>
-            <w:tcW w:w="0" w:type="auto"/>
+            <w:tcW w:w="2705" w:type="pct"/>
             <w:hideMark/>
           </w:tcPr>
           <w:p>
@@ -490,26 +688,54 @@
                 <w:tab w:val="left" w:pos="567"/>
               </w:tabs>
               <w:spacing w:before="36" w:after="36"/>
-              <w:jc w:val="center"/>
-              <w:rPr>
-                <w:rFonts w:ascii="Arial Narrow" w:hAnsi="Arial Narrow" w:cs="Arial"/>
+              <w:rPr>
+                <w:rFonts w:ascii="Arial" w:hAnsi="Arial" w:cs="Arial"/>
                 <w:b/>
-                <w:sz w:val="22"/>
+                <w:sz w:val="20"/>
+                <w:szCs w:val="18"/>
               </w:rPr>
             </w:pPr>
             <w:r>
               <w:rPr>
-                <w:rFonts w:ascii="Arial Narrow" w:hAnsi="Arial Narrow" w:cs="Arial"/>
+                <w:rFonts w:ascii="Arial" w:hAnsi="Arial" w:cs="Arial"/>
                 <w:b/>
-                <w:sz w:val="22"/>
+                <w:sz w:val="20"/>
+                <w:szCs w:val="18"/>
               </w:rPr>
               <w:t>Fecha de entrega del Proyecto: </w:t>
+            </w:r>
+            <w:r>
+              <w:rPr>
+                <w:rFonts w:ascii="Arial" w:hAnsi="Arial" w:cs="Arial"/>
+                <w:b/>
+                <w:sz w:val="20"/>
+                <w:szCs w:val="18"/>
+              </w:rPr>
+              <w:t xml:space="preserve"> </w:t>
+            </w:r>
+            <w:proofErr w:type="gramStart"/>
+            <w:r>
+              <w:rPr>
+                <w:rFonts w:ascii="Arial" w:hAnsi="Arial" w:cs="Arial"/>
+                <w:sz w:val="20"/>
+                <w:szCs w:val="18"/>
+              </w:rPr>
+              <w:t>Diciembre</w:t>
+            </w:r>
+            <w:proofErr w:type="gramEnd"/>
+            <w:r>
+              <w:rPr>
+                <w:rFonts w:ascii="Arial" w:hAnsi="Arial" w:cs="Arial"/>
+                <w:sz w:val="20"/>
+                <w:szCs w:val="18"/>
+              </w:rPr>
+              <w:t xml:space="preserve"> 2018</w:t>
             </w:r>
           </w:p>
         </w:tc>
         <w:tc>
           <w:tcPr>
-            <w:tcW w:w="0" w:type="auto"/>
+            <w:tcW w:w="2295" w:type="pct"/>
             <w:hideMark/>
           </w:tcPr>
           <w:p>
@@ -518,130 +744,49 @@
                 <w:tab w:val="left" w:pos="567"/>
               </w:tabs>
               <w:spacing w:before="36" w:after="36"/>
-              <w:jc w:val="center"/>
-              <w:rPr>
-                <w:rFonts w:ascii="Arial Narrow" w:hAnsi="Arial Narrow" w:cs="Arial"/>
+              <w:rPr>
+                <w:rFonts w:ascii="Arial" w:hAnsi="Arial" w:cs="Arial"/>
                 <w:b/>
-                <w:sz w:val="22"/>
+                <w:sz w:val="20"/>
+                <w:szCs w:val="18"/>
               </w:rPr>
             </w:pPr>
             <w:r>
               <w:rPr>
-                <w:rFonts w:ascii="Arial Narrow" w:hAnsi="Arial Narrow" w:cs="Arial"/>
+                <w:rFonts w:ascii="Arial" w:hAnsi="Arial" w:cs="Arial"/>
                 <w:b/>
-                <w:sz w:val="22"/>
+                <w:sz w:val="20"/>
+                <w:szCs w:val="18"/>
               </w:rPr>
               <w:t>Fecha de inicio del Proyecto:</w:t>
             </w:r>
-          </w:p>
-        </w:tc>
-      </w:tr>
-      <w:tr>
-        <w:trPr>
-          <w:trHeight w:val="1170"/>
-        </w:trPr>
-        <w:tc>
-          <w:tcPr>
-            <w:tcW w:w="0" w:type="auto"/>
-            <w:hideMark/>
-          </w:tcPr>
-          <w:p>
-            <w:pPr>
-              <w:tabs>
-                <w:tab w:val="left" w:pos="567"/>
-              </w:tabs>
-              <w:spacing w:before="36" w:after="36"/>
-              <w:jc w:val="center"/>
-              <w:rPr>
-                <w:rFonts w:ascii="Arial Narrow" w:hAnsi="Arial Narrow" w:cs="Arial"/>
+            <w:r>
+              <w:rPr>
+                <w:rFonts w:ascii="Arial" w:hAnsi="Arial" w:cs="Arial"/>
                 <w:b/>
-                <w:sz w:val="22"/>
-              </w:rPr>
-            </w:pPr>
-            <w:r>
-              <w:rPr>
-                <w:rFonts w:ascii="Arial Narrow" w:hAnsi="Arial Narrow" w:cs="Arial"/>
-                <w:b/>
-                <w:sz w:val="22"/>
-              </w:rPr>
-              <w:t>Costo Final del Proyecto en US$</w:t>
-            </w:r>
-          </w:p>
-          <w:p>
-            <w:pPr>
-              <w:tabs>
-                <w:tab w:val="left" w:pos="567"/>
-              </w:tabs>
-              <w:spacing w:before="36" w:after="36"/>
-              <w:jc w:val="center"/>
-              <w:rPr>
-                <w:rFonts w:ascii="Arial Narrow" w:hAnsi="Arial Narrow" w:cs="Arial"/>
-                <w:sz w:val="22"/>
-              </w:rPr>
-            </w:pPr>
-            <w:r>
-              <w:rPr>
-                <w:rFonts w:ascii="Arial Narrow" w:hAnsi="Arial Narrow" w:cs="Arial"/>
-                <w:sz w:val="22"/>
-              </w:rPr>
-              <w:t>Costo del proyecto de acuerdo con los datos registrados por el responsable del proyecto.</w:t>
-            </w:r>
-          </w:p>
-        </w:tc>
-        <w:tc>
-          <w:tcPr>
-            <w:tcW w:w="0" w:type="auto"/>
-            <w:hideMark/>
-          </w:tcPr>
-          <w:p>
-            <w:pPr>
-              <w:tabs>
-                <w:tab w:val="left" w:pos="567"/>
-              </w:tabs>
-              <w:spacing w:before="36" w:after="36"/>
-              <w:jc w:val="center"/>
-              <w:rPr>
-                <w:rFonts w:ascii="Arial Narrow" w:hAnsi="Arial Narrow" w:cs="Arial"/>
-                <w:sz w:val="22"/>
-              </w:rPr>
-            </w:pPr>
-            <w:r>
-              <w:rPr>
-                <w:rFonts w:ascii="Arial Narrow" w:hAnsi="Arial Narrow" w:cs="Arial"/>
-                <w:b/>
-                <w:sz w:val="22"/>
-              </w:rPr>
-              <w:t>Aporte final del Patrocinador</w:t>
-            </w:r>
-            <w:r>
-              <w:rPr>
-                <w:rFonts w:ascii="Arial Narrow" w:hAnsi="Arial Narrow" w:cs="Arial"/>
-                <w:sz w:val="22"/>
-              </w:rPr>
-              <w:t>:</w:t>
-            </w:r>
-          </w:p>
-          <w:p>
-            <w:pPr>
-              <w:tabs>
-                <w:tab w:val="left" w:pos="567"/>
-              </w:tabs>
-              <w:spacing w:before="36" w:after="36"/>
-              <w:jc w:val="center"/>
-              <w:rPr>
-                <w:rFonts w:ascii="Arial Narrow" w:hAnsi="Arial Narrow" w:cs="Arial"/>
-                <w:sz w:val="22"/>
-              </w:rPr>
-            </w:pPr>
-            <w:r>
-              <w:rPr>
-                <w:rFonts w:ascii="Arial Narrow" w:hAnsi="Arial Narrow" w:cs="Arial"/>
-                <w:sz w:val="22"/>
-              </w:rPr>
-              <w:t>Valor total entregado por el patrocinador del proyecto, de acuerdo con los datos registrados por el responsable del proyecto.</w:t>
-            </w:r>
-            <w:bookmarkStart w:id="2" w:name="_GoBack"/>
-            <w:bookmarkEnd w:id="2"/>
+                <w:sz w:val="20"/>
+                <w:szCs w:val="18"/>
+              </w:rPr>
+              <w:t xml:space="preserve">  </w:t>
+            </w:r>
+            <w:proofErr w:type="gramStart"/>
+            <w:r>
+              <w:rPr>
+                <w:rFonts w:ascii="Arial" w:hAnsi="Arial" w:cs="Arial"/>
+                <w:sz w:val="20"/>
+                <w:szCs w:val="18"/>
+              </w:rPr>
+              <w:t>Agosto</w:t>
+            </w:r>
+            <w:proofErr w:type="gramEnd"/>
+            <w:r>
+              <w:rPr>
+                <w:rFonts w:ascii="Arial" w:hAnsi="Arial" w:cs="Arial"/>
+                <w:sz w:val="20"/>
+                <w:szCs w:val="18"/>
+              </w:rPr>
+              <w:t xml:space="preserve"> 2018</w:t>
+            </w:r>
           </w:p>
         </w:tc>
       </w:tr>
@@ -651,7 +796,7 @@
         </w:trPr>
         <w:tc>
           <w:tcPr>
-            <w:tcW w:w="0" w:type="auto"/>
+            <w:tcW w:w="5000" w:type="pct"/>
             <w:gridSpan w:val="2"/>
           </w:tcPr>
           <w:p>
@@ -662,16 +807,18 @@
               <w:spacing w:before="36" w:after="36"/>
               <w:jc w:val="center"/>
               <w:rPr>
-                <w:rFonts w:ascii="Arial Narrow" w:hAnsi="Arial Narrow" w:cs="Arial"/>
+                <w:rFonts w:ascii="Arial" w:hAnsi="Arial" w:cs="Arial"/>
                 <w:b/>
-                <w:sz w:val="22"/>
+                <w:sz w:val="20"/>
+                <w:szCs w:val="18"/>
               </w:rPr>
             </w:pPr>
             <w:r>
               <w:rPr>
-                <w:rFonts w:ascii="Arial Narrow" w:hAnsi="Arial Narrow" w:cs="Arial"/>
+                <w:rFonts w:ascii="Arial" w:hAnsi="Arial" w:cs="Arial"/>
                 <w:b/>
-                <w:sz w:val="22"/>
+                <w:sz w:val="20"/>
+                <w:szCs w:val="18"/>
               </w:rPr>
               <w:t>Entregables generados por el proyecto:</w:t>
             </w:r>
@@ -682,29 +829,10 @@
                 <w:tab w:val="left" w:pos="567"/>
               </w:tabs>
               <w:spacing w:before="36" w:after="36"/>
-              <w:jc w:val="center"/>
-              <w:rPr>
-                <w:rFonts w:ascii="Arial Narrow" w:hAnsi="Arial Narrow" w:cs="Arial"/>
-                <w:sz w:val="22"/>
-              </w:rPr>
-            </w:pPr>
-            <w:r>
-              <w:rPr>
-                <w:rFonts w:ascii="Arial Narrow" w:hAnsi="Arial Narrow" w:cs="Arial"/>
-                <w:sz w:val="22"/>
-              </w:rPr>
-              <w:t>Enunciar los productos tangibles o intangibles que el responsable del proyecto presenta como resultado de la ejecución del proyecto.</w:t>
-            </w:r>
-          </w:p>
-          <w:p>
-            <w:pPr>
-              <w:tabs>
-                <w:tab w:val="left" w:pos="567"/>
-              </w:tabs>
-              <w:spacing w:before="36" w:after="36"/>
-              <w:rPr>
-                <w:rFonts w:ascii="Arial Narrow" w:hAnsi="Arial Narrow" w:cs="Arial"/>
-                <w:sz w:val="22"/>
+              <w:rPr>
+                <w:rFonts w:ascii="Arial" w:hAnsi="Arial" w:cs="Arial"/>
+                <w:sz w:val="20"/>
+                <w:szCs w:val="18"/>
               </w:rPr>
             </w:pPr>
           </w:p>
@@ -715,46 +843,84 @@
               </w:tabs>
               <w:spacing w:before="36" w:after="36"/>
               <w:rPr>
-                <w:rFonts w:ascii="Arial Narrow" w:hAnsi="Arial Narrow" w:cs="Arial"/>
-                <w:sz w:val="22"/>
+                <w:rFonts w:ascii="Arial" w:hAnsi="Arial" w:cs="Arial"/>
+                <w:sz w:val="20"/>
+                <w:szCs w:val="18"/>
               </w:rPr>
             </w:pPr>
             <w:r>
               <w:rPr>
-                <w:rFonts w:ascii="Arial Narrow" w:hAnsi="Arial Narrow" w:cs="Arial"/>
-                <w:sz w:val="22"/>
+                <w:rFonts w:ascii="Arial" w:hAnsi="Arial" w:cs="Arial"/>
+                <w:sz w:val="20"/>
+                <w:szCs w:val="18"/>
               </w:rPr>
               <w:t xml:space="preserve">Aplicación </w:t>
             </w:r>
             <w:proofErr w:type="spellStart"/>
             <w:r>
               <w:rPr>
-                <w:rFonts w:ascii="Arial Narrow" w:hAnsi="Arial Narrow" w:cs="Arial"/>
-                <w:sz w:val="22"/>
+                <w:rFonts w:ascii="Arial" w:hAnsi="Arial" w:cs="Arial"/>
+                <w:sz w:val="20"/>
+                <w:szCs w:val="18"/>
               </w:rPr>
               <w:t>Movil</w:t>
             </w:r>
             <w:proofErr w:type="spellEnd"/>
             <w:r>
               <w:rPr>
-                <w:rFonts w:ascii="Arial Narrow" w:hAnsi="Arial Narrow" w:cs="Arial"/>
-                <w:sz w:val="22"/>
-              </w:rPr>
-              <w:t xml:space="preserve"> Tramite Legal con uso de tecnologías </w:t>
+                <w:rFonts w:ascii="Arial" w:hAnsi="Arial" w:cs="Arial"/>
+                <w:sz w:val="20"/>
+                <w:szCs w:val="18"/>
+              </w:rPr>
+              <w:t xml:space="preserve"> </w:t>
+            </w:r>
+            <w:r>
+              <w:rPr>
+                <w:rFonts w:ascii="Arial" w:hAnsi="Arial" w:cs="Arial"/>
+                <w:sz w:val="20"/>
+                <w:szCs w:val="18"/>
+              </w:rPr>
+              <w:t xml:space="preserve">multiplataforma </w:t>
+            </w:r>
+            <w:r>
+              <w:rPr>
+                <w:rFonts w:ascii="Arial" w:hAnsi="Arial" w:cs="Arial"/>
+                <w:sz w:val="20"/>
+                <w:szCs w:val="18"/>
+              </w:rPr>
+              <w:t xml:space="preserve">Tramite Legal </w:t>
+            </w:r>
+            <w:r>
+              <w:rPr>
+                <w:rFonts w:ascii="Arial" w:hAnsi="Arial" w:cs="Arial"/>
+                <w:sz w:val="20"/>
+                <w:szCs w:val="18"/>
+              </w:rPr>
+              <w:t xml:space="preserve">utilizando </w:t>
+            </w:r>
+            <w:r>
+              <w:rPr>
+                <w:rFonts w:ascii="Arial" w:hAnsi="Arial" w:cs="Arial"/>
+                <w:sz w:val="20"/>
+                <w:szCs w:val="18"/>
+              </w:rPr>
+              <w:t xml:space="preserve">de tecnologías </w:t>
             </w:r>
             <w:proofErr w:type="spellStart"/>
             <w:r>
               <w:rPr>
-                <w:rFonts w:ascii="Arial Narrow" w:hAnsi="Arial Narrow" w:cs="Arial"/>
-                <w:sz w:val="22"/>
+                <w:rFonts w:ascii="Arial" w:hAnsi="Arial" w:cs="Arial"/>
+                <w:sz w:val="20"/>
+                <w:szCs w:val="18"/>
               </w:rPr>
               <w:t>Xamarin</w:t>
             </w:r>
             <w:proofErr w:type="spellEnd"/>
             <w:r>
               <w:rPr>
-                <w:rFonts w:ascii="Arial Narrow" w:hAnsi="Arial Narrow" w:cs="Arial"/>
-                <w:sz w:val="22"/>
+                <w:rFonts w:ascii="Arial" w:hAnsi="Arial" w:cs="Arial"/>
+                <w:sz w:val="20"/>
+                <w:szCs w:val="18"/>
               </w:rPr>
               <w:t>.</w:t>
             </w:r>
@@ -766,42 +932,64 @@
               </w:tabs>
               <w:spacing w:before="36" w:after="36"/>
               <w:rPr>
-                <w:rFonts w:ascii="Arial Narrow" w:hAnsi="Arial Narrow" w:cs="Arial"/>
-                <w:sz w:val="22"/>
+                <w:rFonts w:ascii="Arial" w:hAnsi="Arial" w:cs="Arial"/>
+                <w:sz w:val="20"/>
+                <w:szCs w:val="18"/>
               </w:rPr>
             </w:pPr>
-          </w:p>
-        </w:tc>
-      </w:tr>
-      <w:tr>
-        <w:trPr>
-          <w:trHeight w:val="2115"/>
-        </w:trPr>
-        <w:tc>
-          <w:tcPr>
-            <w:tcW w:w="0" w:type="auto"/>
-            <w:hideMark/>
-          </w:tcPr>
-          <w:p>
-            <w:pPr>
-              <w:tabs>
-                <w:tab w:val="left" w:pos="567"/>
-              </w:tabs>
-              <w:spacing w:before="36" w:after="36"/>
-              <w:jc w:val="center"/>
-              <w:rPr>
-                <w:rFonts w:ascii="Arial Narrow" w:hAnsi="Arial Narrow" w:cs="Arial"/>
-                <w:b/>
-                <w:sz w:val="22"/>
-              </w:rPr>
-            </w:pPr>
-            <w:r>
-              <w:rPr>
-                <w:rFonts w:ascii="Arial Narrow" w:hAnsi="Arial Narrow" w:cs="Arial"/>
-                <w:b/>
-                <w:sz w:val="22"/>
-              </w:rPr>
-              <w:t>Logros el proyecto:</w:t>
+            <w:proofErr w:type="spellStart"/>
+            <w:r>
+              <w:rPr>
+                <w:rFonts w:ascii="Arial" w:hAnsi="Arial" w:cs="Arial"/>
+                <w:sz w:val="20"/>
+                <w:szCs w:val="18"/>
+              </w:rPr>
+              <w:t>Codigo</w:t>
+            </w:r>
+            <w:proofErr w:type="spellEnd"/>
+            <w:r>
+              <w:rPr>
+                <w:rFonts w:ascii="Arial" w:hAnsi="Arial" w:cs="Arial"/>
+                <w:sz w:val="20"/>
+                <w:szCs w:val="18"/>
+              </w:rPr>
+              <w:t xml:space="preserve"> Fuente </w:t>
+            </w:r>
+            <w:proofErr w:type="spellStart"/>
+            <w:r>
+              <w:rPr>
+                <w:rFonts w:ascii="Arial" w:hAnsi="Arial" w:cs="Arial"/>
+                <w:sz w:val="20"/>
+                <w:szCs w:val="18"/>
+              </w:rPr>
+              <w:t>del</w:t>
+            </w:r>
+            <w:proofErr w:type="spellEnd"/>
+            <w:r>
+              <w:rPr>
+                <w:rFonts w:ascii="Arial" w:hAnsi="Arial" w:cs="Arial"/>
+                <w:sz w:val="20"/>
+                <w:szCs w:val="18"/>
+              </w:rPr>
+              <w:t xml:space="preserve"> la Aplicación </w:t>
+            </w:r>
+            <w:proofErr w:type="spellStart"/>
+            <w:r>
+              <w:rPr>
+                <w:rFonts w:ascii="Arial" w:hAnsi="Arial" w:cs="Arial"/>
+                <w:sz w:val="20"/>
+                <w:szCs w:val="18"/>
+              </w:rPr>
+              <w:t>Movil</w:t>
+            </w:r>
+            <w:proofErr w:type="spellEnd"/>
+            <w:r>
+              <w:rPr>
+                <w:rFonts w:ascii="Arial" w:hAnsi="Arial" w:cs="Arial"/>
+                <w:sz w:val="20"/>
+                <w:szCs w:val="18"/>
+              </w:rPr>
+              <w:t xml:space="preserve"> multiplataforma.</w:t>
             </w:r>
           </w:p>
           <w:p>
@@ -810,52 +998,19 @@
                 <w:tab w:val="left" w:pos="567"/>
               </w:tabs>
               <w:spacing w:before="36" w:after="36"/>
-              <w:jc w:val="center"/>
-              <w:rPr>
-                <w:rFonts w:ascii="Arial Narrow" w:hAnsi="Arial Narrow" w:cs="Arial"/>
-                <w:sz w:val="22"/>
+              <w:rPr>
+                <w:rFonts w:ascii="Arial" w:hAnsi="Arial" w:cs="Arial"/>
+                <w:sz w:val="20"/>
+                <w:szCs w:val="18"/>
               </w:rPr>
             </w:pPr>
             <w:r>
               <w:rPr>
-                <w:rFonts w:ascii="Arial Narrow" w:hAnsi="Arial Narrow" w:cs="Arial"/>
-                <w:sz w:val="22"/>
-              </w:rPr>
-              <w:t>Enunciar los principales logros alcanzados con la ejecución del proyecto.</w:t>
-            </w:r>
-          </w:p>
-        </w:tc>
-        <w:tc>
-          <w:tcPr>
-            <w:tcW w:w="0" w:type="auto"/>
-            <w:hideMark/>
-          </w:tcPr>
-          <w:p>
-            <w:pPr>
-              <w:tabs>
-                <w:tab w:val="left" w:pos="567"/>
-              </w:tabs>
-              <w:spacing w:before="36" w:after="36"/>
-              <w:jc w:val="center"/>
-              <w:rPr>
-                <w:rFonts w:ascii="Arial Narrow" w:hAnsi="Arial Narrow" w:cs="Arial"/>
-                <w:sz w:val="22"/>
-              </w:rPr>
-            </w:pPr>
-            <w:r>
-              <w:rPr>
-                <w:rFonts w:ascii="Arial Narrow" w:hAnsi="Arial Narrow" w:cs="Arial"/>
-                <w:b/>
-                <w:sz w:val="22"/>
-              </w:rPr>
-              <w:t>Posibles Aplicaciones de los Resultados</w:t>
-            </w:r>
-            <w:r>
-              <w:rPr>
-                <w:rFonts w:ascii="Arial Narrow" w:hAnsi="Arial Narrow" w:cs="Arial"/>
-                <w:sz w:val="22"/>
-              </w:rPr>
-              <w:t>:</w:t>
+                <w:rFonts w:ascii="Arial" w:hAnsi="Arial" w:cs="Arial"/>
+                <w:sz w:val="20"/>
+                <w:szCs w:val="18"/>
+              </w:rPr>
+              <w:t>Documentos detallados del funcionamiento de la Aplicación.</w:t>
             </w:r>
           </w:p>
           <w:p>
@@ -864,27 +1019,12 @@
                 <w:tab w:val="left" w:pos="567"/>
               </w:tabs>
               <w:spacing w:before="36" w:after="36"/>
-              <w:jc w:val="center"/>
-              <w:rPr>
-                <w:rFonts w:ascii="Arial Narrow" w:hAnsi="Arial Narrow" w:cs="Arial"/>
-                <w:sz w:val="22"/>
+              <w:rPr>
+                <w:rFonts w:ascii="Arial" w:hAnsi="Arial" w:cs="Arial"/>
+                <w:sz w:val="20"/>
+                <w:szCs w:val="18"/>
               </w:rPr>
             </w:pPr>
-            <w:r>
-              <w:rPr>
-                <w:rFonts w:ascii="Arial Narrow" w:hAnsi="Arial Narrow" w:cs="Arial"/>
-                <w:sz w:val="22"/>
-              </w:rPr>
-              <w:t>Indicar las posibles aplicaciones que se pueden dar a los resultados alcanzados obtenidos.  </w:t>
-            </w:r>
-            <w:r>
-              <w:rPr>
-                <w:rFonts w:ascii="Arial Narrow" w:hAnsi="Arial Narrow" w:cs="Arial"/>
-                <w:sz w:val="22"/>
-              </w:rPr>
-              <w:br/>
-              <w:t> </w:t>
-            </w:r>
           </w:p>
         </w:tc>
       </w:tr>
@@ -894,7 +1034,7 @@
         </w:trPr>
         <w:tc>
           <w:tcPr>
-            <w:tcW w:w="0" w:type="auto"/>
+            <w:tcW w:w="5000" w:type="pct"/>
             <w:gridSpan w:val="2"/>
             <w:hideMark/>
           </w:tcPr>
@@ -906,22 +1046,25 @@
               <w:spacing w:before="36" w:after="36"/>
               <w:jc w:val="center"/>
               <w:rPr>
-                <w:rFonts w:ascii="Arial Narrow" w:hAnsi="Arial Narrow" w:cs="Arial"/>
-                <w:sz w:val="22"/>
+                <w:rFonts w:ascii="Arial" w:hAnsi="Arial" w:cs="Arial"/>
+                <w:sz w:val="20"/>
+                <w:szCs w:val="18"/>
               </w:rPr>
             </w:pPr>
             <w:r>
               <w:rPr>
-                <w:rFonts w:ascii="Arial Narrow" w:hAnsi="Arial Narrow" w:cs="Arial"/>
+                <w:rFonts w:ascii="Arial" w:hAnsi="Arial" w:cs="Arial"/>
                 <w:b/>
-                <w:sz w:val="22"/>
+                <w:sz w:val="20"/>
+                <w:szCs w:val="18"/>
               </w:rPr>
               <w:t>Beneficiarios del Proyecto</w:t>
             </w:r>
             <w:r>
               <w:rPr>
-                <w:rFonts w:ascii="Arial Narrow" w:hAnsi="Arial Narrow" w:cs="Arial"/>
-                <w:sz w:val="22"/>
+                <w:rFonts w:ascii="Arial" w:hAnsi="Arial" w:cs="Arial"/>
+                <w:sz w:val="20"/>
+                <w:szCs w:val="18"/>
               </w:rPr>
               <w:t>:</w:t>
             </w:r>
@@ -934,31 +1077,11 @@
               <w:spacing w:before="36" w:after="36"/>
               <w:jc w:val="center"/>
               <w:rPr>
-                <w:rFonts w:ascii="Arial Narrow" w:hAnsi="Arial Narrow" w:cs="Arial"/>
-                <w:sz w:val="22"/>
+                <w:rFonts w:ascii="Arial" w:hAnsi="Arial" w:cs="Arial"/>
+                <w:sz w:val="20"/>
+                <w:szCs w:val="18"/>
               </w:rPr>
             </w:pPr>
-            <w:r>
-              <w:rPr>
-                <w:rFonts w:ascii="Arial Narrow" w:hAnsi="Arial Narrow" w:cs="Arial"/>
-                <w:sz w:val="22"/>
-              </w:rPr>
-              <w:t>Indicar y</w:t>
-            </w:r>
-            <w:r>
-              <w:rPr>
-                <w:rFonts w:ascii="Arial Narrow" w:hAnsi="Arial Narrow" w:cs="Arial"/>
-                <w:sz w:val="22"/>
-              </w:rPr>
-              <w:t xml:space="preserve"> describir las personas naturales o jurídicas que se beneficiaron con la ejecución del proyecto</w:t>
-            </w:r>
-            <w:r>
-              <w:rPr>
-                <w:rFonts w:ascii="Arial Narrow" w:hAnsi="Arial Narrow" w:cs="Arial"/>
-                <w:sz w:val="22"/>
-              </w:rPr>
-              <w:t>.</w:t>
-            </w:r>
           </w:p>
           <w:p>
             <w:pPr>
@@ -968,39 +1091,18 @@
               <w:spacing w:before="36" w:after="36"/>
               <w:jc w:val="center"/>
               <w:rPr>
-                <w:rFonts w:ascii="Arial Narrow" w:hAnsi="Arial Narrow" w:cs="Arial"/>
-                <w:sz w:val="22"/>
+                <w:rFonts w:ascii="Arial" w:hAnsi="Arial" w:cs="Arial"/>
+                <w:sz w:val="20"/>
+                <w:szCs w:val="18"/>
               </w:rPr>
             </w:pPr>
             <w:r>
               <w:rPr>
-                <w:rFonts w:ascii="Arial Narrow" w:hAnsi="Arial Narrow" w:cs="Arial"/>
-                <w:sz w:val="22"/>
-              </w:rPr>
-              <w:t xml:space="preserve">Cliente: </w:t>
-            </w:r>
-            <w:r>
-              <w:rPr>
-                <w:rFonts w:ascii="Arial Narrow" w:hAnsi="Arial Narrow" w:cs="Arial"/>
-                <w:sz w:val="22"/>
-              </w:rPr>
-              <w:t>Corporación PJ</w:t>
-            </w:r>
-            <w:r>
-              <w:rPr>
-                <w:rFonts w:ascii="Arial Narrow" w:hAnsi="Arial Narrow" w:cs="Arial"/>
-                <w:sz w:val="22"/>
-              </w:rPr>
-              <w:br/>
-              <w:t> </w:t>
-            </w:r>
-            <w:r>
-              <w:rPr>
-                <w:rFonts w:ascii="Arial Narrow" w:hAnsi="Arial Narrow" w:cs="Arial"/>
-                <w:sz w:val="22"/>
-              </w:rPr>
-              <w:br/>
-              <w:t> </w:t>
+                <w:rFonts w:ascii="Arial" w:hAnsi="Arial" w:cs="Arial"/>
+                <w:sz w:val="20"/>
+                <w:szCs w:val="18"/>
+              </w:rPr>
+              <w:t>Cliente: Corporación PJ</w:t>
             </w:r>
           </w:p>
         </w:tc>
@@ -1050,7 +1152,9 @@
         </w:rPr>
         <w:br/>
       </w:r>
-      <w:bookmarkStart w:id="3" w:name="table02"/>
+      <w:bookmarkStart w:id="2" w:name="table02"/>
+      <w:bookmarkStart w:id="3" w:name="_GoBack"/>
+      <w:bookmarkEnd w:id="2"/>
       <w:bookmarkEnd w:id="3"/>
     </w:p>
     <w:tbl>
@@ -1196,29 +1300,11 @@
         </w:rPr>
         <w:br/>
       </w:r>
-      <w:r>
-        <w:rPr>
-          <w:rFonts w:ascii="Times New Roman" w:hAnsi="Times New Roman"/>
-          <w:color w:val="000000"/>
-          <w:sz w:val="27"/>
-          <w:szCs w:val="27"/>
-        </w:rPr>
-        <w:lastRenderedPageBreak/>
-        <w:t> </w:t>
-      </w:r>
-      <w:r>
-        <w:rPr>
-          <w:rFonts w:ascii="Times New Roman" w:hAnsi="Times New Roman"/>
-          <w:color w:val="000000"/>
-          <w:sz w:val="27"/>
-          <w:szCs w:val="27"/>
-        </w:rPr>
-        <w:br/>
-      </w:r>
     </w:p>
     <w:p>
       <w:pPr>
-        <w:spacing w:before="100" w:beforeAutospacing="1"/>
+        <w:spacing w:before="100" w:beforeAutospacing="1" w:line="360" w:lineRule="auto"/>
+        <w:jc w:val="center"/>
         <w:rPr>
           <w:rFonts w:ascii="Times New Roman" w:hAnsi="Times New Roman"/>
           <w:color w:val="000000"/>
@@ -1235,56 +1321,13 @@
           <w:sz w:val="20"/>
           <w:szCs w:val="20"/>
         </w:rPr>
-        <w:t>------------------------------------------------     </w:t>
-      </w:r>
-      <w:r>
-        <w:rPr>
-          <w:rFonts w:ascii="Calibri" w:hAnsi="Calibri" w:cs="Calibri"/>
-          <w:b/>
-          <w:bCs/>
-          <w:color w:val="000000"/>
-          <w:sz w:val="20"/>
-          <w:szCs w:val="20"/>
-        </w:rPr>
-        <w:tab/>
-      </w:r>
-      <w:r>
-        <w:rPr>
-          <w:rFonts w:ascii="Calibri" w:hAnsi="Calibri" w:cs="Calibri"/>
-          <w:b/>
-          <w:bCs/>
-          <w:color w:val="000000"/>
-          <w:sz w:val="20"/>
-          <w:szCs w:val="20"/>
-        </w:rPr>
-        <w:tab/>
-      </w:r>
-      <w:r>
-        <w:rPr>
-          <w:rFonts w:ascii="Calibri" w:hAnsi="Calibri" w:cs="Calibri"/>
-          <w:b/>
-          <w:bCs/>
-          <w:color w:val="000000"/>
-          <w:sz w:val="20"/>
-          <w:szCs w:val="20"/>
-        </w:rPr>
-        <w:tab/>
-      </w:r>
-      <w:r>
-        <w:rPr>
-          <w:rFonts w:ascii="Calibri" w:hAnsi="Calibri" w:cs="Calibri"/>
-          <w:b/>
-          <w:bCs/>
-          <w:color w:val="000000"/>
-          <w:sz w:val="20"/>
-          <w:szCs w:val="20"/>
-        </w:rPr>
-        <w:t>---------------------------------------------</w:t>
+        <w:t>------------------------------------------------</w:t>
       </w:r>
     </w:p>
     <w:p>
       <w:pPr>
-        <w:spacing w:before="100" w:beforeAutospacing="1"/>
+        <w:spacing w:line="360" w:lineRule="auto"/>
+        <w:jc w:val="center"/>
         <w:rPr>
           <w:rFonts w:ascii="Arial Narrow" w:hAnsi="Arial Narrow"/>
           <w:b/>
@@ -1295,13 +1338,39 @@
       </w:pPr>
       <w:r>
         <w:rPr>
-          <w:rFonts w:ascii="Arial Narrow" w:hAnsi="Arial Narrow"/>
+          <w:rFonts w:ascii="Arial Narrow" w:hAnsi="Arial Narrow" w:cs="Calibri"/>
+          <w:b/>
+          <w:bCs/>
+          <w:color w:val="000000" w:themeColor="text1"/>
+          <w:sz w:val="20"/>
+          <w:szCs w:val="20"/>
+        </w:rPr>
+        <w:t>Coordinador de Proyectos</w:t>
+      </w:r>
+    </w:p>
+    <w:p>
+      <w:pPr>
+        <w:spacing w:line="360" w:lineRule="auto"/>
+        <w:ind w:left="2124" w:firstLine="708"/>
+        <w:jc w:val="center"/>
+        <w:rPr>
+          <w:rFonts w:ascii="Times New Roman" w:hAnsi="Times New Roman"/>
           <w:b/>
           <w:color w:val="000000" w:themeColor="text1"/>
           <w:sz w:val="27"/>
           <w:szCs w:val="27"/>
         </w:rPr>
-        <w:t>     </w:t>
+      </w:pPr>
+      <w:r>
+        <w:rPr>
+          <w:rFonts w:ascii="Arial Narrow" w:hAnsi="Arial Narrow" w:cs="Calibri"/>
+          <w:b/>
+          <w:bCs/>
+          <w:color w:val="000000" w:themeColor="text1"/>
+          <w:sz w:val="20"/>
+          <w:szCs w:val="20"/>
+        </w:rPr>
+        <w:t>(</w:t>
       </w:r>
       <w:r>
         <w:rPr>
@@ -1312,18 +1381,7 @@
           <w:sz w:val="20"/>
           <w:szCs w:val="20"/>
         </w:rPr>
-        <w:t>Patrocinador                                                                         </w:t>
-      </w:r>
-      <w:r>
-        <w:rPr>
-          <w:rFonts w:ascii="Arial Narrow" w:hAnsi="Arial Narrow" w:cs="Calibri"/>
-          <w:b/>
-          <w:bCs/>
-          <w:color w:val="000000" w:themeColor="text1"/>
-          <w:sz w:val="20"/>
-          <w:szCs w:val="20"/>
-        </w:rPr>
-        <w:tab/>
+        <w:t xml:space="preserve">Joao Loayza </w:t>
       </w:r>
       <w:proofErr w:type="gramStart"/>
       <w:r>
@@ -1335,140 +1393,7 @@
           <w:sz w:val="20"/>
           <w:szCs w:val="20"/>
         </w:rPr>
-        <w:t>Director</w:t>
-      </w:r>
-      <w:proofErr w:type="gramEnd"/>
-      <w:r>
-        <w:rPr>
-          <w:rFonts w:ascii="Arial Narrow" w:hAnsi="Arial Narrow" w:cs="Calibri"/>
-          <w:b/>
-          <w:bCs/>
-          <w:color w:val="000000" w:themeColor="text1"/>
-          <w:sz w:val="20"/>
-          <w:szCs w:val="20"/>
-        </w:rPr>
-        <w:t xml:space="preserve"> del proyecto</w:t>
-      </w:r>
-    </w:p>
-    <w:p>
-      <w:pPr>
-        <w:rPr>
-          <w:rFonts w:ascii="Times New Roman" w:hAnsi="Times New Roman"/>
-          <w:b/>
-          <w:color w:val="000000" w:themeColor="text1"/>
-          <w:sz w:val="27"/>
-          <w:szCs w:val="27"/>
-        </w:rPr>
-      </w:pPr>
-      <w:r>
-        <w:rPr>
-          <w:rFonts w:ascii="Arial Narrow" w:hAnsi="Arial Narrow" w:cs="Calibri"/>
-          <w:b/>
-          <w:bCs/>
-          <w:color w:val="000000" w:themeColor="text1"/>
-          <w:sz w:val="20"/>
-          <w:szCs w:val="20"/>
-        </w:rPr>
-        <w:t xml:space="preserve">     (Llenar nombre, cargo y </w:t>
-      </w:r>
-      <w:proofErr w:type="gramStart"/>
-      <w:r>
-        <w:rPr>
-          <w:rFonts w:ascii="Arial Narrow" w:hAnsi="Arial Narrow" w:cs="Calibri"/>
-          <w:b/>
-          <w:bCs/>
-          <w:color w:val="000000" w:themeColor="text1"/>
-          <w:sz w:val="20"/>
-          <w:szCs w:val="20"/>
-        </w:rPr>
-        <w:t>firma)  </w:t>
-      </w:r>
-      <w:r>
-        <w:rPr>
-          <w:rFonts w:ascii="Arial Narrow" w:hAnsi="Arial Narrow" w:cs="Calibri"/>
-          <w:b/>
-          <w:bCs/>
-          <w:color w:val="000000" w:themeColor="text1"/>
-          <w:sz w:val="20"/>
-          <w:szCs w:val="20"/>
-        </w:rPr>
-        <w:t> </w:t>
-      </w:r>
-      <w:proofErr w:type="gramEnd"/>
-      <w:r>
-        <w:rPr>
-          <w:rFonts w:ascii="Arial Narrow" w:hAnsi="Arial Narrow" w:cs="Calibri"/>
-          <w:b/>
-          <w:bCs/>
-          <w:color w:val="000000" w:themeColor="text1"/>
-          <w:sz w:val="20"/>
-          <w:szCs w:val="20"/>
-        </w:rPr>
-        <w:t>     </w:t>
-      </w:r>
-      <w:r>
-        <w:rPr>
-          <w:rFonts w:ascii="Arial Narrow" w:hAnsi="Arial Narrow" w:cs="Calibri"/>
-          <w:b/>
-          <w:bCs/>
-          <w:color w:val="000000" w:themeColor="text1"/>
-          <w:sz w:val="20"/>
-          <w:szCs w:val="20"/>
-        </w:rPr>
-        <w:tab/>
-      </w:r>
-      <w:r>
-        <w:rPr>
-          <w:rFonts w:ascii="Arial Narrow" w:hAnsi="Arial Narrow" w:cs="Calibri"/>
-          <w:b/>
-          <w:bCs/>
-          <w:color w:val="000000" w:themeColor="text1"/>
-          <w:sz w:val="20"/>
-          <w:szCs w:val="20"/>
-        </w:rPr>
-        <w:tab/>
-      </w:r>
-      <w:r>
-        <w:rPr>
-          <w:rFonts w:ascii="Arial Narrow" w:hAnsi="Arial Narrow" w:cs="Calibri"/>
-          <w:b/>
-          <w:bCs/>
-          <w:color w:val="000000" w:themeColor="text1"/>
-          <w:sz w:val="20"/>
-          <w:szCs w:val="20"/>
-        </w:rPr>
-        <w:tab/>
-      </w:r>
-      <w:r>
-        <w:rPr>
-          <w:rFonts w:ascii="Arial Narrow" w:hAnsi="Arial Narrow" w:cs="Calibri"/>
-          <w:b/>
-          <w:bCs/>
-          <w:color w:val="000000" w:themeColor="text1"/>
-          <w:sz w:val="20"/>
-          <w:szCs w:val="20"/>
-        </w:rPr>
-        <w:t xml:space="preserve"> (Llenar nombre, cargo y firma)</w:t>
-      </w:r>
-      <w:r>
-        <w:rPr>
-          <w:rFonts w:ascii="Arial Narrow" w:hAnsi="Arial Narrow"/>
-          <w:b/>
-          <w:color w:val="000000" w:themeColor="text1"/>
-          <w:sz w:val="27"/>
-          <w:szCs w:val="27"/>
-        </w:rPr>
-        <w:t> </w:t>
-      </w:r>
-      <w:r>
-        <w:rPr>
-          <w:rFonts w:ascii="Arial Narrow" w:hAnsi="Arial Narrow"/>
-          <w:b/>
-          <w:color w:val="000000" w:themeColor="text1"/>
-          <w:sz w:val="27"/>
-          <w:szCs w:val="27"/>
-        </w:rPr>
-        <w:br/>
+        <w:t>Bahamondes)  </w:t>
       </w:r>
       <w:r>
         <w:rPr>
@@ -1478,7 +1403,39 @@
           <w:sz w:val="27"/>
           <w:szCs w:val="27"/>
         </w:rPr>
-        <w:t> </w:t>
+        <w:tab/>
+      </w:r>
+      <w:proofErr w:type="gramEnd"/>
+      <w:r>
+        <w:rPr>
+          <w:rFonts w:ascii="Times New Roman" w:hAnsi="Times New Roman"/>
+          <w:b/>
+          <w:color w:val="000000" w:themeColor="text1"/>
+          <w:sz w:val="27"/>
+          <w:szCs w:val="27"/>
+        </w:rPr>
+        <w:tab/>
+      </w:r>
+      <w:r>
+        <w:rPr>
+          <w:rFonts w:ascii="Times New Roman" w:hAnsi="Times New Roman"/>
+          <w:b/>
+          <w:color w:val="000000" w:themeColor="text1"/>
+          <w:sz w:val="27"/>
+          <w:szCs w:val="27"/>
+        </w:rPr>
+        <w:tab/>
+        <w:t xml:space="preserve"> </w:t>
+      </w:r>
+      <w:r>
+        <w:rPr>
+          <w:rFonts w:ascii="Times New Roman" w:hAnsi="Times New Roman"/>
+          <w:b/>
+          <w:color w:val="000000" w:themeColor="text1"/>
+          <w:sz w:val="27"/>
+          <w:szCs w:val="27"/>
+        </w:rPr>
+        <w:tab/>
       </w:r>
       <w:r>
         <w:rPr>
@@ -1500,27 +1457,8 @@
           <w:szCs w:val="27"/>
         </w:rPr>
         <w:br/>
-        <w:t> </w:t>
+        <w:t>  </w:t>
       </w:r>
-      <w:r>
-        <w:rPr>
-          <w:rFonts w:ascii="Times New Roman" w:hAnsi="Times New Roman"/>
-          <w:b/>
-          <w:color w:val="000000" w:themeColor="text1"/>
-          <w:sz w:val="27"/>
-          <w:szCs w:val="27"/>
-        </w:rPr>
-        <w:br/>
-        <w:t> </w:t>
-      </w:r>
-    </w:p>
-    <w:p>
-      <w:pPr>
-        <w:rPr>
-          <w:b/>
-          <w:color w:val="000000" w:themeColor="text1"/>
-        </w:rPr>
-      </w:pPr>
     </w:p>
     <w:sectPr>
       <w:headerReference w:type="default" r:id="rId8"/>
@@ -1556,434 +1494,6 @@
 
 <file path=word/footer1.xml><?xml version="1.0" encoding="utf-8"?>
 <w:ftr xmlns:wpc="http://schemas.microsoft.com/office/word/2010/wordprocessingCanvas" xmlns:cx="http://schemas.microsoft.com/office/drawing/2014/chartex" xmlns:cx1="http://schemas.microsoft.com/office/drawing/2015/9/8/chartex" xmlns:cx2="http://schemas.microsoft.com/office/drawing/2015/10/21/chartex" xmlns:cx3="http://schemas.microsoft.com/office/drawing/2016/5/9/chartex" xmlns:cx4="http://schemas.microsoft.com/office/drawing/2016/5/10/chartex" xmlns:cx5="http://schemas.microsoft.com/office/drawing/2016/5/11/chartex" xmlns:cx6="http://schemas.microsoft.com/office/drawing/2016/5/12/chartex" xmlns:cx7="http://schemas.microsoft.com/office/drawing/2016/5/13/chartex" xmlns:cx8="http://schemas.microsoft.com/office/drawing/2016/5/14/chartex" xmlns:mc="http://schemas.openxmlformats.org/markup-compatibility/2006" xmlns:aink="http://schemas.microsoft.com/office/drawing/2016/ink" xmlns:am3d="http://schemas.microsoft.com/office/drawing/2017/model3d" xmlns:o="urn:schemas-microsoft-com:office:office" xmlns:r="http://schemas.openxmlformats.org/officeDocument/2006/relationships" xmlns:m="http://schemas.openxmlformats.org/officeDocument/2006/math" xmlns:v="urn:schemas-microsoft-com:vml" xmlns:wp14="http://schemas.microsoft.com/office/word/2010/wordprocessingDrawing" xmlns:wp="http://schemas.openxmlformats.org/drawingml/2006/wordprocessingDrawing" xmlns:w10="urn:schemas-microsoft-com:office:word" xmlns:w="http://schemas.openxmlformats.org/wordprocessingml/2006/main" xmlns:w14="http://schemas.microsoft.com/office/word/2010/wordml" xmlns:w15="http://schemas.microsoft.com/office/word/2012/wordml" xmlns:w16cid="http://schemas.microsoft.com/office/word/2016/wordml/cid" xmlns:w16se="http://schemas.microsoft.com/office/word/2015/wordml/symex" xmlns:wpg="http://schemas.microsoft.com/office/word/2010/wordprocessingGroup" xmlns:wpi="http://schemas.microsoft.com/office/word/2010/wordprocessingInk" xmlns:wne="http://schemas.microsoft.com/office/word/2006/wordml" xmlns:wps="http://schemas.microsoft.com/office/word/2010/wordprocessingShape" mc:Ignorable="w14 w15 w16se w16cid wp14">
-  <w:tbl>
-    <w:tblPr>
-      <w:tblW w:w="9637" w:type="dxa"/>
-      <w:tblInd w:w="-289" w:type="dxa"/>
-      <w:tblBorders>
-        <w:top w:val="single" w:sz="4" w:space="0" w:color="auto"/>
-        <w:left w:val="single" w:sz="4" w:space="0" w:color="auto"/>
-        <w:bottom w:val="single" w:sz="4" w:space="0" w:color="auto"/>
-        <w:right w:val="single" w:sz="4" w:space="0" w:color="auto"/>
-        <w:insideH w:val="single" w:sz="4" w:space="0" w:color="auto"/>
-        <w:insideV w:val="single" w:sz="4" w:space="0" w:color="auto"/>
-      </w:tblBorders>
-      <w:tblLayout w:type="fixed"/>
-      <w:tblCellMar>
-        <w:left w:w="70" w:type="dxa"/>
-        <w:right w:w="70" w:type="dxa"/>
-      </w:tblCellMar>
-      <w:tblLook w:val="0000" w:firstRow="0" w:lastRow="0" w:firstColumn="0" w:lastColumn="0" w:noHBand="0" w:noVBand="0"/>
-    </w:tblPr>
-    <w:tblGrid>
-      <w:gridCol w:w="2552"/>
-      <w:gridCol w:w="367"/>
-      <w:gridCol w:w="3800"/>
-      <w:gridCol w:w="1240"/>
-      <w:gridCol w:w="200"/>
-      <w:gridCol w:w="1478"/>
-    </w:tblGrid>
-    <w:tr>
-      <w:tc>
-        <w:tcPr>
-          <w:tcW w:w="2552" w:type="dxa"/>
-          <w:tcBorders>
-            <w:top w:val="single" w:sz="4" w:space="0" w:color="auto"/>
-            <w:left w:val="single" w:sz="4" w:space="0" w:color="auto"/>
-            <w:bottom w:val="single" w:sz="4" w:space="0" w:color="auto"/>
-            <w:right w:val="nil"/>
-          </w:tcBorders>
-        </w:tcPr>
-        <w:p>
-          <w:pPr>
-            <w:pStyle w:val="Piedepgina"/>
-            <w:tabs>
-              <w:tab w:val="left" w:pos="2127"/>
-            </w:tabs>
-            <w:ind w:right="203"/>
-            <w:rPr>
-              <w:rStyle w:val="Nmerodepgina"/>
-              <w:rFonts w:ascii="Arial" w:hAnsi="Arial" w:cs="Arial"/>
-              <w:b/>
-              <w:sz w:val="18"/>
-            </w:rPr>
-          </w:pPr>
-          <w:r>
-            <w:rPr>
-              <w:rFonts w:ascii="Arial" w:hAnsi="Arial" w:cs="Arial"/>
-              <w:b/>
-              <w:sz w:val="18"/>
-            </w:rPr>
-            <w:t>Elaborado por</w:t>
-          </w:r>
-        </w:p>
-      </w:tc>
-      <w:tc>
-        <w:tcPr>
-          <w:tcW w:w="367" w:type="dxa"/>
-          <w:tcBorders>
-            <w:top w:val="single" w:sz="4" w:space="0" w:color="auto"/>
-            <w:left w:val="nil"/>
-            <w:bottom w:val="single" w:sz="4" w:space="0" w:color="auto"/>
-            <w:right w:val="nil"/>
-          </w:tcBorders>
-        </w:tcPr>
-        <w:p>
-          <w:pPr>
-            <w:pStyle w:val="Piedepgina"/>
-            <w:ind w:right="360"/>
-            <w:jc w:val="right"/>
-            <w:rPr>
-              <w:rFonts w:ascii="Arial" w:hAnsi="Arial" w:cs="Arial"/>
-              <w:b/>
-              <w:sz w:val="18"/>
-            </w:rPr>
-          </w:pPr>
-          <w:r>
-            <w:rPr>
-              <w:rFonts w:ascii="Arial" w:hAnsi="Arial" w:cs="Arial"/>
-              <w:b/>
-              <w:sz w:val="18"/>
-            </w:rPr>
-            <w:t>:</w:t>
-          </w:r>
-        </w:p>
-      </w:tc>
-      <w:tc>
-        <w:tcPr>
-          <w:tcW w:w="6718" w:type="dxa"/>
-          <w:gridSpan w:val="4"/>
-          <w:tcBorders>
-            <w:top w:val="single" w:sz="4" w:space="0" w:color="auto"/>
-            <w:left w:val="nil"/>
-            <w:bottom w:val="single" w:sz="4" w:space="0" w:color="auto"/>
-            <w:right w:val="single" w:sz="4" w:space="0" w:color="auto"/>
-          </w:tcBorders>
-        </w:tcPr>
-        <w:p>
-          <w:pPr>
-            <w:pStyle w:val="Piedepgina"/>
-            <w:ind w:right="360"/>
-            <w:rPr>
-              <w:rFonts w:ascii="Arial" w:hAnsi="Arial" w:cs="Arial"/>
-              <w:bCs/>
-              <w:sz w:val="18"/>
-            </w:rPr>
-          </w:pPr>
-          <w:r>
-            <w:rPr>
-              <w:rFonts w:ascii="Arial" w:hAnsi="Arial" w:cs="Arial"/>
-              <w:bCs/>
-              <w:sz w:val="18"/>
-            </w:rPr>
-            <w:t xml:space="preserve">Luis Alfredo </w:t>
-          </w:r>
-          <w:proofErr w:type="spellStart"/>
-          <w:r>
-            <w:rPr>
-              <w:rFonts w:ascii="Arial" w:hAnsi="Arial" w:cs="Arial"/>
-              <w:bCs/>
-              <w:sz w:val="18"/>
-            </w:rPr>
-            <w:t>Carbonel</w:t>
-          </w:r>
-          <w:proofErr w:type="spellEnd"/>
-          <w:r>
-            <w:rPr>
-              <w:rFonts w:ascii="Arial" w:hAnsi="Arial" w:cs="Arial"/>
-              <w:bCs/>
-              <w:sz w:val="18"/>
-            </w:rPr>
-            <w:t xml:space="preserve"> Arce</w:t>
-          </w:r>
-        </w:p>
-      </w:tc>
-    </w:tr>
-    <w:tr>
-      <w:tc>
-        <w:tcPr>
-          <w:tcW w:w="2552" w:type="dxa"/>
-          <w:tcBorders>
-            <w:top w:val="single" w:sz="4" w:space="0" w:color="auto"/>
-            <w:left w:val="single" w:sz="4" w:space="0" w:color="auto"/>
-            <w:bottom w:val="single" w:sz="4" w:space="0" w:color="auto"/>
-            <w:right w:val="nil"/>
-          </w:tcBorders>
-        </w:tcPr>
-        <w:p>
-          <w:pPr>
-            <w:pStyle w:val="Piedepgina"/>
-            <w:ind w:right="360"/>
-            <w:rPr>
-              <w:rStyle w:val="Nmerodepgina"/>
-            </w:rPr>
-          </w:pPr>
-          <w:r>
-            <w:rPr>
-              <w:rFonts w:ascii="Arial" w:hAnsi="Arial" w:cs="Arial"/>
-              <w:b/>
-              <w:sz w:val="18"/>
-            </w:rPr>
-            <w:t>Fecha de actualización</w:t>
-          </w:r>
-        </w:p>
-      </w:tc>
-      <w:tc>
-        <w:tcPr>
-          <w:tcW w:w="367" w:type="dxa"/>
-          <w:tcBorders>
-            <w:top w:val="single" w:sz="4" w:space="0" w:color="auto"/>
-            <w:left w:val="nil"/>
-            <w:bottom w:val="single" w:sz="4" w:space="0" w:color="auto"/>
-            <w:right w:val="nil"/>
-          </w:tcBorders>
-        </w:tcPr>
-        <w:p>
-          <w:pPr>
-            <w:pStyle w:val="Piedepgina"/>
-            <w:ind w:right="360"/>
-            <w:jc w:val="right"/>
-            <w:rPr>
-              <w:rFonts w:ascii="Arial" w:hAnsi="Arial" w:cs="Arial"/>
-              <w:b/>
-              <w:sz w:val="18"/>
-            </w:rPr>
-          </w:pPr>
-          <w:r>
-            <w:rPr>
-              <w:rFonts w:ascii="Arial" w:hAnsi="Arial" w:cs="Arial"/>
-              <w:b/>
-              <w:sz w:val="18"/>
-            </w:rPr>
-            <w:t>:</w:t>
-          </w:r>
-        </w:p>
-      </w:tc>
-      <w:tc>
-        <w:tcPr>
-          <w:tcW w:w="3800" w:type="dxa"/>
-          <w:tcBorders>
-            <w:top w:val="single" w:sz="4" w:space="0" w:color="auto"/>
-            <w:left w:val="nil"/>
-            <w:bottom w:val="single" w:sz="4" w:space="0" w:color="auto"/>
-            <w:right w:val="nil"/>
-          </w:tcBorders>
-        </w:tcPr>
-        <w:p>
-          <w:pPr>
-            <w:pStyle w:val="Piedepgina"/>
-            <w:ind w:right="360"/>
-            <w:rPr>
-              <w:rFonts w:ascii="Arial" w:hAnsi="Arial" w:cs="Arial"/>
-              <w:bCs/>
-              <w:sz w:val="18"/>
-            </w:rPr>
-          </w:pPr>
-          <w:r>
-            <w:rPr>
-              <w:rFonts w:ascii="Arial" w:hAnsi="Arial" w:cs="Arial"/>
-              <w:bCs/>
-              <w:sz w:val="18"/>
-            </w:rPr>
-            <w:t>2018-11-14</w:t>
-          </w:r>
-        </w:p>
-      </w:tc>
-      <w:tc>
-        <w:tcPr>
-          <w:tcW w:w="1240" w:type="dxa"/>
-          <w:tcBorders>
-            <w:top w:val="single" w:sz="4" w:space="0" w:color="auto"/>
-            <w:left w:val="nil"/>
-            <w:bottom w:val="single" w:sz="4" w:space="0" w:color="auto"/>
-            <w:right w:val="nil"/>
-          </w:tcBorders>
-        </w:tcPr>
-        <w:p>
-          <w:pPr>
-            <w:pStyle w:val="Piedepgina"/>
-            <w:ind w:right="360"/>
-            <w:rPr>
-              <w:rFonts w:ascii="Arial" w:hAnsi="Arial" w:cs="Arial"/>
-              <w:b/>
-              <w:sz w:val="18"/>
-            </w:rPr>
-          </w:pPr>
-          <w:r>
-            <w:rPr>
-              <w:rFonts w:ascii="Arial" w:hAnsi="Arial" w:cs="Arial"/>
-              <w:b/>
-              <w:sz w:val="18"/>
-            </w:rPr>
-            <w:t>Página</w:t>
-          </w:r>
-        </w:p>
-      </w:tc>
-      <w:tc>
-        <w:tcPr>
-          <w:tcW w:w="200" w:type="dxa"/>
-          <w:tcBorders>
-            <w:top w:val="single" w:sz="4" w:space="0" w:color="auto"/>
-            <w:left w:val="nil"/>
-            <w:bottom w:val="single" w:sz="4" w:space="0" w:color="auto"/>
-            <w:right w:val="nil"/>
-          </w:tcBorders>
-        </w:tcPr>
-        <w:p>
-          <w:pPr>
-            <w:pStyle w:val="Piedepgina"/>
-            <w:ind w:right="360"/>
-            <w:jc w:val="right"/>
-            <w:rPr>
-              <w:rFonts w:ascii="Arial" w:hAnsi="Arial" w:cs="Arial"/>
-              <w:b/>
-              <w:sz w:val="18"/>
-            </w:rPr>
-          </w:pPr>
-          <w:r>
-            <w:rPr>
-              <w:rFonts w:ascii="Arial" w:hAnsi="Arial" w:cs="Arial"/>
-              <w:b/>
-              <w:sz w:val="18"/>
-            </w:rPr>
-            <w:t>:</w:t>
-          </w:r>
-        </w:p>
-      </w:tc>
-      <w:tc>
-        <w:tcPr>
-          <w:tcW w:w="1478" w:type="dxa"/>
-          <w:tcBorders>
-            <w:top w:val="single" w:sz="4" w:space="0" w:color="auto"/>
-            <w:left w:val="nil"/>
-            <w:bottom w:val="single" w:sz="4" w:space="0" w:color="auto"/>
-            <w:right w:val="single" w:sz="4" w:space="0" w:color="auto"/>
-          </w:tcBorders>
-        </w:tcPr>
-        <w:p>
-          <w:pPr>
-            <w:pStyle w:val="Piedepgina"/>
-            <w:ind w:right="360"/>
-            <w:rPr>
-              <w:rFonts w:ascii="Arial" w:hAnsi="Arial" w:cs="Arial"/>
-              <w:bCs/>
-              <w:sz w:val="18"/>
-            </w:rPr>
-          </w:pPr>
-          <w:r>
-            <w:rPr>
-              <w:rStyle w:val="Nmerodepgina"/>
-              <w:rFonts w:ascii="Arial" w:hAnsi="Arial" w:cs="Arial"/>
-              <w:sz w:val="18"/>
-              <w:szCs w:val="18"/>
-            </w:rPr>
-            <w:fldChar w:fldCharType="begin"/>
-          </w:r>
-          <w:r>
-            <w:rPr>
-              <w:rStyle w:val="Nmerodepgina"/>
-              <w:rFonts w:ascii="Arial" w:hAnsi="Arial" w:cs="Arial"/>
-              <w:sz w:val="18"/>
-              <w:szCs w:val="18"/>
-            </w:rPr>
-            <w:instrText xml:space="preserve">PAGE  </w:instrText>
-          </w:r>
-          <w:r>
-            <w:rPr>
-              <w:rStyle w:val="Nmerodepgina"/>
-              <w:rFonts w:ascii="Arial" w:hAnsi="Arial" w:cs="Arial"/>
-              <w:sz w:val="18"/>
-              <w:szCs w:val="18"/>
-            </w:rPr>
-            <w:fldChar w:fldCharType="separate"/>
-          </w:r>
-          <w:r>
-            <w:rPr>
-              <w:rStyle w:val="Nmerodepgina"/>
-              <w:rFonts w:ascii="Arial" w:hAnsi="Arial" w:cs="Arial"/>
-              <w:noProof/>
-              <w:sz w:val="18"/>
-              <w:szCs w:val="18"/>
-            </w:rPr>
-            <w:t>5</w:t>
-          </w:r>
-          <w:r>
-            <w:rPr>
-              <w:rStyle w:val="Nmerodepgina"/>
-              <w:rFonts w:ascii="Arial" w:hAnsi="Arial" w:cs="Arial"/>
-              <w:sz w:val="18"/>
-              <w:szCs w:val="18"/>
-            </w:rPr>
-            <w:fldChar w:fldCharType="end"/>
-          </w:r>
-          <w:r>
-            <w:rPr>
-              <w:rStyle w:val="Nmerodepgina"/>
-              <w:rFonts w:ascii="Arial" w:hAnsi="Arial" w:cs="Arial"/>
-              <w:sz w:val="18"/>
-              <w:szCs w:val="18"/>
-            </w:rPr>
-            <w:t xml:space="preserve"> </w:t>
-          </w:r>
-          <w:r>
-            <w:rPr>
-              <w:rFonts w:ascii="Arial" w:hAnsi="Arial" w:cs="Arial"/>
-              <w:bCs/>
-              <w:sz w:val="18"/>
-              <w:szCs w:val="18"/>
-            </w:rPr>
-            <w:t xml:space="preserve">de </w:t>
-          </w:r>
-          <w:r>
-            <w:rPr>
-              <w:rFonts w:ascii="Arial" w:hAnsi="Arial" w:cs="Arial"/>
-              <w:bCs/>
-              <w:sz w:val="18"/>
-              <w:szCs w:val="18"/>
-            </w:rPr>
-            <w:fldChar w:fldCharType="begin"/>
-          </w:r>
-          <w:r>
-            <w:rPr>
-              <w:rFonts w:ascii="Arial" w:hAnsi="Arial" w:cs="Arial"/>
-              <w:bCs/>
-              <w:sz w:val="18"/>
-              <w:szCs w:val="18"/>
-            </w:rPr>
-            <w:instrText xml:space="preserve"> NUMPAGES </w:instrText>
-          </w:r>
-          <w:r>
-            <w:rPr>
-              <w:rFonts w:ascii="Arial" w:hAnsi="Arial" w:cs="Arial"/>
-              <w:bCs/>
-              <w:sz w:val="18"/>
-              <w:szCs w:val="18"/>
-            </w:rPr>
-            <w:fldChar w:fldCharType="separate"/>
-          </w:r>
-          <w:r>
-            <w:rPr>
-              <w:rFonts w:ascii="Arial" w:hAnsi="Arial" w:cs="Arial"/>
-              <w:bCs/>
-              <w:noProof/>
-              <w:sz w:val="18"/>
-              <w:szCs w:val="18"/>
-            </w:rPr>
-            <w:t>203</w:t>
-          </w:r>
-          <w:r>
-            <w:rPr>
-              <w:rFonts w:ascii="Arial" w:hAnsi="Arial" w:cs="Arial"/>
-              <w:bCs/>
-              <w:sz w:val="18"/>
-              <w:szCs w:val="18"/>
-            </w:rPr>
-            <w:fldChar w:fldCharType="end"/>
-          </w:r>
-        </w:p>
-      </w:tc>
-    </w:tr>
-  </w:tbl>
   <w:p>
     <w:pPr>
       <w:pStyle w:val="Piedepgina"/>
@@ -4103,6 +3613,7 @@
     <w:lsdException w:name="HTML Sample" w:semiHidden="1" w:unhideWhenUsed="1"/>
     <w:lsdException w:name="HTML Typewriter" w:semiHidden="1" w:unhideWhenUsed="1"/>
     <w:lsdException w:name="HTML Variable" w:semiHidden="1" w:unhideWhenUsed="1"/>
+    <w:lsdException w:name="Normal Table" w:semiHidden="1" w:unhideWhenUsed="1"/>
     <w:lsdException w:name="annotation subject" w:semiHidden="1" w:unhideWhenUsed="1"/>
     <w:lsdException w:name="No List" w:semiHidden="1" w:unhideWhenUsed="1"/>
     <w:lsdException w:name="Outline List 1" w:semiHidden="1" w:unhideWhenUsed="1"/>
@@ -4146,8 +3657,10 @@
     <w:lsdException w:name="Table Elegant" w:semiHidden="1" w:unhideWhenUsed="1"/>
     <w:lsdException w:name="Table Professional" w:semiHidden="1" w:unhideWhenUsed="1"/>
     <w:lsdException w:name="Table Subtle 1" w:semiHidden="1" w:unhideWhenUsed="1"/>
+    <w:lsdException w:name="Table Subtle 2" w:semiHidden="1" w:unhideWhenUsed="1"/>
     <w:lsdException w:name="Table Web 1" w:semiHidden="1" w:unhideWhenUsed="1"/>
     <w:lsdException w:name="Table Web 2" w:semiHidden="1" w:unhideWhenUsed="1"/>
+    <w:lsdException w:name="Table Web 3" w:semiHidden="1" w:unhideWhenUsed="1"/>
     <w:lsdException w:name="Balloon Text" w:semiHidden="1" w:unhideWhenUsed="1"/>
     <w:lsdException w:name="Table Grid" w:uiPriority="59"/>
     <w:lsdException w:name="Table Theme" w:semiHidden="1" w:unhideWhenUsed="1"/>
@@ -5535,7 +5048,7 @@
 </file>
 
 <file path=customXml/itemProps1.xml><?xml version="1.0" encoding="utf-8"?>
-<ds:datastoreItem xmlns:ds="http://schemas.openxmlformats.org/officeDocument/2006/customXml" ds:itemID="{02F6E4B0-975C-403A-87F4-BEF1478AEBDD}">
+<ds:datastoreItem xmlns:ds="http://schemas.openxmlformats.org/officeDocument/2006/customXml" ds:itemID="{209AB4F8-BD50-40BB-AE2E-223598501AAF}">
   <ds:schemaRefs>
     <ds:schemaRef ds:uri="http://schemas.openxmlformats.org/officeDocument/2006/bibliography"/>
   </ds:schemaRefs>

</xml_diff>